<commit_message>
Modified Chapter.java to add setters
Updated code comments to clarify the methods' need and design within the program
</commit_message>
<xml_diff>
--- a/449ProjectNotebook_SwayneChristopher.docx
+++ b/449ProjectNotebook_SwayneChristopher.docx
@@ -6456,8 +6456,6 @@
       <w:r>
         <w:t xml:space="preserve">Next sprint we will be delving more into ensuring that the code base formerly containing the removed Objects, is squared up. Currently there is no errors or bugs detected from where references used to exist for the removed classes, but to ensure that everything is functioning normally, business logic that were in these modules will need to be validated and verified to be running smoothly without fail. </w:t>
       </w:r>
-      <w:bookmarkStart w:id="21" w:name="_GoBack"/>
-      <w:bookmarkEnd w:id="21"/>
     </w:p>
     <w:p/>
     <w:p>
@@ -6469,7 +6467,7 @@
           <w:bCs/>
         </w:rPr>
       </w:pPr>
-      <w:bookmarkStart w:id="22" w:name="_Toc522714955"/>
+      <w:bookmarkStart w:id="21" w:name="_Toc522714955"/>
       <w:r>
         <w:rPr>
           <w:rStyle w:val="Heading1Char"/>
@@ -6479,7 +6477,7 @@
         <w:lastRenderedPageBreak/>
         <w:t>Sprint #6</w:t>
       </w:r>
-      <w:bookmarkEnd w:id="22"/>
+      <w:bookmarkEnd w:id="21"/>
     </w:p>
     <w:p>
       <w:pPr>
@@ -6520,7 +6518,7 @@
       </w:tblPr>
       <w:tblGrid>
         <w:gridCol w:w="1108"/>
-        <w:gridCol w:w="1563"/>
+        <w:gridCol w:w="2219"/>
         <w:gridCol w:w="1329"/>
         <w:gridCol w:w="919"/>
       </w:tblGrid>
@@ -6651,6 +6649,9 @@
             <w:pPr>
               <w:jc w:val="center"/>
             </w:pPr>
+            <w:r>
+              <w:t>A1</w:t>
+            </w:r>
           </w:p>
         </w:tc>
         <w:tc>
@@ -6662,27 +6663,36 @@
             <w:pPr>
               <w:ind w:left="25"/>
             </w:pPr>
-          </w:p>
-        </w:tc>
-        <w:tc>
-          <w:tcPr>
-            <w:tcW w:w="0" w:type="auto"/>
-            <w:shd w:val="clear" w:color="auto" w:fill="auto"/>
-          </w:tcPr>
-          <w:p>
-            <w:pPr>
-              <w:jc w:val="center"/>
-            </w:pPr>
-          </w:p>
-        </w:tc>
-        <w:tc>
-          <w:tcPr>
-            <w:tcW w:w="0" w:type="auto"/>
-          </w:tcPr>
-          <w:p>
-            <w:pPr>
-              <w:jc w:val="center"/>
-            </w:pPr>
+            <w:r>
+              <w:t>SQLite DB</w:t>
+            </w:r>
+          </w:p>
+        </w:tc>
+        <w:tc>
+          <w:tcPr>
+            <w:tcW w:w="0" w:type="auto"/>
+            <w:shd w:val="clear" w:color="auto" w:fill="auto"/>
+          </w:tcPr>
+          <w:p>
+            <w:pPr>
+              <w:jc w:val="center"/>
+            </w:pPr>
+            <w:r>
+              <w:t>6</w:t>
+            </w:r>
+          </w:p>
+        </w:tc>
+        <w:tc>
+          <w:tcPr>
+            <w:tcW w:w="0" w:type="auto"/>
+          </w:tcPr>
+          <w:p>
+            <w:pPr>
+              <w:jc w:val="center"/>
+            </w:pPr>
+            <w:r>
+              <w:t>6</w:t>
+            </w:r>
           </w:p>
         </w:tc>
       </w:tr>
@@ -6696,6 +6706,9 @@
             <w:pPr>
               <w:jc w:val="center"/>
             </w:pPr>
+            <w:r>
+              <w:t>B1</w:t>
+            </w:r>
           </w:p>
         </w:tc>
         <w:tc>
@@ -6707,27 +6720,36 @@
             <w:pPr>
               <w:ind w:left="25"/>
             </w:pPr>
-          </w:p>
-        </w:tc>
-        <w:tc>
-          <w:tcPr>
-            <w:tcW w:w="0" w:type="auto"/>
-            <w:shd w:val="clear" w:color="auto" w:fill="auto"/>
-          </w:tcPr>
-          <w:p>
-            <w:pPr>
-              <w:jc w:val="center"/>
-            </w:pPr>
-          </w:p>
-        </w:tc>
-        <w:tc>
-          <w:tcPr>
-            <w:tcW w:w="0" w:type="auto"/>
-          </w:tcPr>
-          <w:p>
-            <w:pPr>
-              <w:jc w:val="center"/>
-            </w:pPr>
+            <w:r>
+              <w:t xml:space="preserve">Book/Chapter </w:t>
+            </w:r>
+          </w:p>
+        </w:tc>
+        <w:tc>
+          <w:tcPr>
+            <w:tcW w:w="0" w:type="auto"/>
+            <w:shd w:val="clear" w:color="auto" w:fill="auto"/>
+          </w:tcPr>
+          <w:p>
+            <w:pPr>
+              <w:jc w:val="center"/>
+            </w:pPr>
+            <w:r>
+              <w:t>4</w:t>
+            </w:r>
+          </w:p>
+        </w:tc>
+        <w:tc>
+          <w:tcPr>
+            <w:tcW w:w="0" w:type="auto"/>
+          </w:tcPr>
+          <w:p>
+            <w:pPr>
+              <w:jc w:val="center"/>
+            </w:pPr>
+            <w:r>
+              <w:t>4</w:t>
+            </w:r>
           </w:p>
         </w:tc>
       </w:tr>
@@ -6741,6 +6763,9 @@
             <w:pPr>
               <w:jc w:val="center"/>
             </w:pPr>
+            <w:r>
+              <w:t>B2</w:t>
+            </w:r>
           </w:p>
         </w:tc>
         <w:tc>
@@ -6752,27 +6777,36 @@
             <w:pPr>
               <w:ind w:left="25"/>
             </w:pPr>
-          </w:p>
-        </w:tc>
-        <w:tc>
-          <w:tcPr>
-            <w:tcW w:w="0" w:type="auto"/>
-            <w:shd w:val="clear" w:color="auto" w:fill="auto"/>
-          </w:tcPr>
-          <w:p>
-            <w:pPr>
-              <w:jc w:val="center"/>
-            </w:pPr>
-          </w:p>
-        </w:tc>
-        <w:tc>
-          <w:tcPr>
-            <w:tcW w:w="0" w:type="auto"/>
-          </w:tcPr>
-          <w:p>
-            <w:pPr>
-              <w:jc w:val="center"/>
-            </w:pPr>
+            <w:r>
+              <w:t>Database Modifiers</w:t>
+            </w:r>
+          </w:p>
+        </w:tc>
+        <w:tc>
+          <w:tcPr>
+            <w:tcW w:w="0" w:type="auto"/>
+            <w:shd w:val="clear" w:color="auto" w:fill="auto"/>
+          </w:tcPr>
+          <w:p>
+            <w:pPr>
+              <w:jc w:val="center"/>
+            </w:pPr>
+            <w:r>
+              <w:t>3</w:t>
+            </w:r>
+          </w:p>
+        </w:tc>
+        <w:tc>
+          <w:tcPr>
+            <w:tcW w:w="0" w:type="auto"/>
+          </w:tcPr>
+          <w:p>
+            <w:pPr>
+              <w:jc w:val="center"/>
+            </w:pPr>
+            <w:r>
+              <w:t>2</w:t>
+            </w:r>
           </w:p>
         </w:tc>
       </w:tr>
@@ -6786,6 +6820,9 @@
             <w:pPr>
               <w:jc w:val="center"/>
             </w:pPr>
+            <w:r>
+              <w:t>C1</w:t>
+            </w:r>
           </w:p>
         </w:tc>
         <w:tc>
@@ -6797,27 +6834,36 @@
             <w:pPr>
               <w:ind w:left="25"/>
             </w:pPr>
-          </w:p>
-        </w:tc>
-        <w:tc>
-          <w:tcPr>
-            <w:tcW w:w="0" w:type="auto"/>
-            <w:shd w:val="clear" w:color="auto" w:fill="auto"/>
-          </w:tcPr>
-          <w:p>
-            <w:pPr>
-              <w:jc w:val="center"/>
-            </w:pPr>
-          </w:p>
-        </w:tc>
-        <w:tc>
-          <w:tcPr>
-            <w:tcW w:w="0" w:type="auto"/>
-          </w:tcPr>
-          <w:p>
-            <w:pPr>
-              <w:jc w:val="center"/>
-            </w:pPr>
+            <w:r>
+              <w:t>UI</w:t>
+            </w:r>
+          </w:p>
+        </w:tc>
+        <w:tc>
+          <w:tcPr>
+            <w:tcW w:w="0" w:type="auto"/>
+            <w:shd w:val="clear" w:color="auto" w:fill="auto"/>
+          </w:tcPr>
+          <w:p>
+            <w:pPr>
+              <w:jc w:val="center"/>
+            </w:pPr>
+            <w:r>
+              <w:t>4</w:t>
+            </w:r>
+          </w:p>
+        </w:tc>
+        <w:tc>
+          <w:tcPr>
+            <w:tcW w:w="0" w:type="auto"/>
+          </w:tcPr>
+          <w:p>
+            <w:pPr>
+              <w:jc w:val="center"/>
+            </w:pPr>
+            <w:r>
+              <w:t>~</w:t>
+            </w:r>
           </w:p>
         </w:tc>
       </w:tr>
@@ -6982,14 +7028,14 @@
           <w:rStyle w:val="Heading2Char"/>
         </w:rPr>
       </w:pPr>
-      <w:bookmarkStart w:id="23" w:name="_Toc522714956"/>
+      <w:bookmarkStart w:id="22" w:name="_Toc522714956"/>
       <w:r>
         <w:rPr>
           <w:rStyle w:val="Heading2Char"/>
         </w:rPr>
         <w:t>Review</w:t>
       </w:r>
-      <w:bookmarkEnd w:id="23"/>
+      <w:bookmarkEnd w:id="22"/>
     </w:p>
     <w:p>
       <w:pPr>
@@ -7000,46 +7046,84 @@
           <w:szCs w:val="24"/>
         </w:rPr>
       </w:pPr>
-      <w:bookmarkStart w:id="24" w:name="_Toc522714957"/>
+      <w:bookmarkStart w:id="23" w:name="_Toc522714957"/>
       <w:r>
         <w:rPr>
           <w:rFonts w:ascii="Calibri" w:eastAsia="Times New Roman" w:hAnsi="Calibri"/>
           <w:szCs w:val="24"/>
         </w:rPr>
-        <w:t xml:space="preserve">[Screenshots, </w:t>
-      </w:r>
-      <w:proofErr w:type="spellStart"/>
+        <w:t xml:space="preserve">The product in this sprint was changed significantly due to poor planning in the previous sprints, thus the storage method was changed from JSON to SQLite, with a change from using a “Folder” and “File” type system, to using a Book/Chapter/Page system. These </w:t>
+      </w:r>
+      <w:proofErr w:type="gramStart"/>
       <w:r>
         <w:rPr>
           <w:rFonts w:ascii="Calibri" w:eastAsia="Times New Roman" w:hAnsi="Calibri"/>
           <w:szCs w:val="24"/>
         </w:rPr>
-        <w:t>etc</w:t>
-      </w:r>
-      <w:proofErr w:type="spellEnd"/>
+        <w:t>back end</w:t>
+      </w:r>
+      <w:proofErr w:type="gramEnd"/>
       <w:r>
         <w:rPr>
           <w:rFonts w:ascii="Calibri" w:eastAsia="Times New Roman" w:hAnsi="Calibri"/>
           <w:szCs w:val="24"/>
         </w:rPr>
-        <w:t xml:space="preserve"> go here. This is where you discuss the product, describing what was done this sprint (potentially shippable product increment) and what was planned for the sprint but was not done</w:t>
-      </w:r>
-      <w:proofErr w:type="gramStart"/>
+        <w:t xml:space="preserve"> changes have been implemented in full, and are ready to </w:t>
+      </w:r>
       <w:r>
         <w:rPr>
           <w:rFonts w:ascii="Calibri" w:eastAsia="Times New Roman" w:hAnsi="Calibri"/>
           <w:szCs w:val="24"/>
         </w:rPr>
-        <w:t xml:space="preserve">. </w:t>
+        <w:t xml:space="preserve">be </w:t>
       </w:r>
       <w:r>
         <w:rPr>
           <w:rFonts w:ascii="Calibri" w:eastAsia="Times New Roman" w:hAnsi="Calibri"/>
           <w:szCs w:val="24"/>
         </w:rPr>
-        <w:t>]</w:t>
+        <w:t>buil</w:t>
+      </w:r>
+      <w:r>
+        <w:rPr>
+          <w:rFonts w:ascii="Calibri" w:eastAsia="Times New Roman" w:hAnsi="Calibri"/>
+          <w:szCs w:val="24"/>
+        </w:rPr>
+        <w:t xml:space="preserve">t off of in this next sprint. </w:t>
+      </w:r>
+      <w:proofErr w:type="gramStart"/>
+      <w:r>
+        <w:rPr>
+          <w:rFonts w:ascii="Calibri" w:eastAsia="Times New Roman" w:hAnsi="Calibri"/>
+          <w:szCs w:val="24"/>
+        </w:rPr>
+        <w:t>Next sprint,</w:t>
       </w:r>
       <w:proofErr w:type="gramEnd"/>
+      <w:r>
+        <w:rPr>
+          <w:rFonts w:ascii="Calibri" w:eastAsia="Times New Roman" w:hAnsi="Calibri"/>
+          <w:szCs w:val="24"/>
+        </w:rPr>
+        <w:t xml:space="preserve"> will be taking the framework laid out by the backend from this sprint, and creating the full UI for the end user to actually interact with and interface with the back end’s new storage system. </w:t>
+      </w:r>
+    </w:p>
+    <w:p>
+      <w:pPr>
+        <w:spacing w:after="120"/>
+        <w:outlineLvl w:val="1"/>
+        <w:rPr>
+          <w:rFonts w:ascii="Calibri" w:eastAsia="Times New Roman" w:hAnsi="Calibri"/>
+          <w:szCs w:val="24"/>
+        </w:rPr>
+      </w:pPr>
+      <w:r>
+        <w:rPr>
+          <w:rFonts w:ascii="Calibri" w:eastAsia="Times New Roman" w:hAnsi="Calibri"/>
+          <w:szCs w:val="24"/>
+        </w:rPr>
+        <w:t xml:space="preserve">This sprint, though we had planned for the UI to be done, poor design on my part with what I thought was a solid base turned out to be a poor design, that was challenging to implement.  </w:t>
+      </w:r>
     </w:p>
     <w:p>
       <w:pPr>
@@ -7052,15 +7136,174 @@
       <w:r>
         <w:t>Retrospective</w:t>
       </w:r>
+      <w:bookmarkEnd w:id="23"/>
+    </w:p>
+    <w:p>
+      <w:r>
+        <w:t xml:space="preserve">I’m </w:t>
+      </w:r>
+      <w:r>
+        <w:t>significantly</w:t>
+      </w:r>
+      <w:r>
+        <w:t xml:space="preserve"> </w:t>
+      </w:r>
+      <w:r>
+        <w:t>happier</w:t>
+      </w:r>
+      <w:r>
+        <w:t xml:space="preserve"> about the progress that I’ve made in this sprint than the last sprint. Rather than continuing to try and implement difficult methodologies with my app, I’ve decided that I would give a fresh take from other resources for the app. The first big change was making the shift away from a “File/Folder” format, and using a simpler, more </w:t>
+      </w:r>
+      <w:r>
+        <w:rPr>
+          <w:i/>
+          <w:iCs/>
+        </w:rPr>
+        <w:t>“finite”</w:t>
+      </w:r>
+      <w:r>
+        <w:t xml:space="preserve"> thinking. Rather than having a (theoretical) unlimited set of nested folders, I made the decision to redesign the app to use a simple nesting system, one that’s finite, and would more easily make sense for the users that the app is targeting to use. </w:t>
+      </w:r>
+    </w:p>
+    <w:p>
+      <w:r>
+        <w:t xml:space="preserve">As the app is geared towards users who read books, comics, webtoons, watch tv series, movies, and listen to podcasts, the metaphor of using a “notebook” or simply, a “book” made more sense instead of the tech-head’s file system paradigm. </w:t>
+      </w:r>
+    </w:p>
+    <w:p>
+      <w:r>
+        <w:lastRenderedPageBreak/>
+        <w:t xml:space="preserve">This sprint, I’ve laid out a much clearer design path for the development to follow this next sprint, and the sprint after that. </w:t>
+      </w:r>
+    </w:p>
+    <w:p>
+      <w:pPr>
+        <w:rPr>
+          <w:rFonts w:ascii="Calibri" w:eastAsia="Times New Roman" w:hAnsi="Calibri"/>
+          <w:szCs w:val="24"/>
+        </w:rPr>
+      </w:pPr>
+      <w:r>
+        <w:rPr>
+          <w:rFonts w:ascii="Calibri" w:eastAsia="Times New Roman" w:hAnsi="Calibri"/>
+          <w:szCs w:val="24"/>
+        </w:rPr>
+        <w:t xml:space="preserve">I made a change from using JSON files for persistent storage, to using SQLite as a local database. In large part to the difficulty of storing the “File System” methodology behind the use case for the end user actually appears to be rather mundane, and inefficient for the usage of </w:t>
+      </w:r>
+      <w:r>
+        <w:rPr>
+          <w:rFonts w:ascii="Calibri" w:eastAsia="Times New Roman" w:hAnsi="Calibri"/>
+          <w:i/>
+          <w:iCs/>
+          <w:szCs w:val="24"/>
+        </w:rPr>
+        <w:t>logical</w:t>
+      </w:r>
+      <w:r>
+        <w:rPr>
+          <w:rFonts w:ascii="Calibri" w:eastAsia="Times New Roman" w:hAnsi="Calibri"/>
+          <w:szCs w:val="24"/>
+        </w:rPr>
+        <w:t xml:space="preserve"> space.</w:t>
+      </w:r>
+      <w:r>
+        <w:rPr>
+          <w:rFonts w:ascii="Calibri" w:eastAsia="Times New Roman" w:hAnsi="Calibri"/>
+          <w:szCs w:val="24"/>
+        </w:rPr>
+        <w:t xml:space="preserve"> Due to the new design that is more resistant to scrutiny than before, </w:t>
+      </w:r>
+      <w:r>
+        <w:rPr>
+          <w:rFonts w:ascii="Calibri" w:eastAsia="Times New Roman" w:hAnsi="Calibri"/>
+          <w:szCs w:val="24"/>
+        </w:rPr>
+        <w:t>I will be continuing the development of the project in at most 3 more sprints for the finished product. The only remaining needs for the app include:</w:t>
+      </w:r>
+    </w:p>
+    <w:p>
+      <w:pPr>
+        <w:pStyle w:val="ListParagraph"/>
+        <w:numPr>
+          <w:ilvl w:val="0"/>
+          <w:numId w:val="34"/>
+        </w:numPr>
+      </w:pPr>
+      <w:r>
+        <w:rPr>
+          <w:rFonts w:ascii="Calibri" w:eastAsia="Times New Roman" w:hAnsi="Calibri"/>
+          <w:szCs w:val="24"/>
+        </w:rPr>
+        <w:t>Redesigned UI</w:t>
+      </w:r>
+    </w:p>
+    <w:p>
+      <w:pPr>
+        <w:pStyle w:val="ListParagraph"/>
+        <w:numPr>
+          <w:ilvl w:val="0"/>
+          <w:numId w:val="34"/>
+        </w:numPr>
+      </w:pPr>
+      <w:r>
+        <w:rPr>
+          <w:rFonts w:ascii="Calibri" w:eastAsia="Times New Roman" w:hAnsi="Calibri"/>
+          <w:szCs w:val="24"/>
+        </w:rPr>
+        <w:t>Sorting Features (for the user to sort by Date, Alphabetic Order, or Reverse Order)</w:t>
+      </w:r>
+    </w:p>
+    <w:p>
+      <w:pPr>
+        <w:pStyle w:val="ListParagraph"/>
+        <w:numPr>
+          <w:ilvl w:val="0"/>
+          <w:numId w:val="34"/>
+        </w:numPr>
+      </w:pPr>
+      <w:r>
+        <w:rPr>
+          <w:rFonts w:ascii="Calibri" w:eastAsia="Times New Roman" w:hAnsi="Calibri"/>
+          <w:szCs w:val="24"/>
+        </w:rPr>
+        <w:t>Final Graphics (App Icon, in-app custom icons)</w:t>
+      </w:r>
+    </w:p>
+    <w:p>
+      <w:r>
+        <w:t xml:space="preserve">The most </w:t>
+      </w:r>
+      <w:r>
+        <w:t>time-consuming</w:t>
+      </w:r>
+      <w:r>
+        <w:t xml:space="preserve"> features to add will be the UI and the Sorting features. However, after the next sprint, I plan on getting some further opinions on necessary features that users would suggest </w:t>
+      </w:r>
+      <w:r>
+        <w:t>adding</w:t>
+      </w:r>
+      <w:r>
+        <w:t xml:space="preserve"> to app that they would find useful, and further ways to better the app, without leaving it in a perpetual development cycle. </w:t>
+      </w:r>
+    </w:p>
+    <w:p>
+      <w:r>
+        <w:t>From here on out, once the last sprint is done for the core functions</w:t>
+      </w:r>
+      <w:r>
+        <w:t>, I can plan on testing with more devices, and while not necessarily shipping the .</w:t>
+      </w:r>
+      <w:proofErr w:type="spellStart"/>
+      <w:r>
+        <w:t>apk</w:t>
+      </w:r>
+      <w:proofErr w:type="spellEnd"/>
+      <w:r>
+        <w:t xml:space="preserve"> to the Play Store, I can share it with friends who found it necessary to have an application like this.  </w:t>
+      </w:r>
+      <w:bookmarkStart w:id="24" w:name="_GoBack"/>
       <w:bookmarkEnd w:id="24"/>
     </w:p>
-    <w:p>
-      <w:r>
-        <w:t xml:space="preserve">[This is where you discuss the process. What went well (and are you planning to do more of that?) What didn’t go so well (and do you have a way to do less of that)? What changes are you planning to make in how you plan &amp; carry out the next sprint?] </w:t>
-      </w:r>
-    </w:p>
-    <w:p/>
-    <w:p/>
     <w:sectPr>
       <w:footerReference w:type="default" r:id="rId13"/>
       <w:pgSz w:w="12240" w:h="15840"/>
@@ -8817,6 +9060,118 @@
     </w:lvl>
   </w:abstractNum>
   <w:abstractNum w:abstractNumId="15" w15:restartNumberingAfterBreak="0">
+    <w:nsid w:val="3EE757C4"/>
+    <w:multiLevelType w:val="hybridMultilevel"/>
+    <w:tmpl w:val="1136A4D2"/>
+    <w:lvl w:ilvl="0" w:tplc="F6AE2322">
+      <w:numFmt w:val="bullet"/>
+      <w:lvlText w:val="-"/>
+      <w:lvlJc w:val="left"/>
+      <w:pPr>
+        <w:ind w:left="1080" w:hanging="360"/>
+      </w:pPr>
+      <w:rPr>
+        <w:rFonts w:ascii="Calibri" w:eastAsia="Times New Roman" w:hAnsi="Calibri" w:cs="Calibri" w:hint="default"/>
+      </w:rPr>
+    </w:lvl>
+    <w:lvl w:ilvl="1" w:tplc="04090003" w:tentative="1">
+      <w:start w:val="1"/>
+      <w:numFmt w:val="bullet"/>
+      <w:lvlText w:val="o"/>
+      <w:lvlJc w:val="left"/>
+      <w:pPr>
+        <w:ind w:left="1800" w:hanging="360"/>
+      </w:pPr>
+      <w:rPr>
+        <w:rFonts w:ascii="Courier New" w:hAnsi="Courier New" w:cs="Courier New" w:hint="default"/>
+      </w:rPr>
+    </w:lvl>
+    <w:lvl w:ilvl="2" w:tplc="04090005" w:tentative="1">
+      <w:start w:val="1"/>
+      <w:numFmt w:val="bullet"/>
+      <w:lvlText w:val=""/>
+      <w:lvlJc w:val="left"/>
+      <w:pPr>
+        <w:ind w:left="2520" w:hanging="360"/>
+      </w:pPr>
+      <w:rPr>
+        <w:rFonts w:ascii="Wingdings" w:hAnsi="Wingdings" w:hint="default"/>
+      </w:rPr>
+    </w:lvl>
+    <w:lvl w:ilvl="3" w:tplc="04090001" w:tentative="1">
+      <w:start w:val="1"/>
+      <w:numFmt w:val="bullet"/>
+      <w:lvlText w:val=""/>
+      <w:lvlJc w:val="left"/>
+      <w:pPr>
+        <w:ind w:left="3240" w:hanging="360"/>
+      </w:pPr>
+      <w:rPr>
+        <w:rFonts w:ascii="Symbol" w:hAnsi="Symbol" w:hint="default"/>
+      </w:rPr>
+    </w:lvl>
+    <w:lvl w:ilvl="4" w:tplc="04090003" w:tentative="1">
+      <w:start w:val="1"/>
+      <w:numFmt w:val="bullet"/>
+      <w:lvlText w:val="o"/>
+      <w:lvlJc w:val="left"/>
+      <w:pPr>
+        <w:ind w:left="3960" w:hanging="360"/>
+      </w:pPr>
+      <w:rPr>
+        <w:rFonts w:ascii="Courier New" w:hAnsi="Courier New" w:cs="Courier New" w:hint="default"/>
+      </w:rPr>
+    </w:lvl>
+    <w:lvl w:ilvl="5" w:tplc="04090005" w:tentative="1">
+      <w:start w:val="1"/>
+      <w:numFmt w:val="bullet"/>
+      <w:lvlText w:val=""/>
+      <w:lvlJc w:val="left"/>
+      <w:pPr>
+        <w:ind w:left="4680" w:hanging="360"/>
+      </w:pPr>
+      <w:rPr>
+        <w:rFonts w:ascii="Wingdings" w:hAnsi="Wingdings" w:hint="default"/>
+      </w:rPr>
+    </w:lvl>
+    <w:lvl w:ilvl="6" w:tplc="04090001" w:tentative="1">
+      <w:start w:val="1"/>
+      <w:numFmt w:val="bullet"/>
+      <w:lvlText w:val=""/>
+      <w:lvlJc w:val="left"/>
+      <w:pPr>
+        <w:ind w:left="5400" w:hanging="360"/>
+      </w:pPr>
+      <w:rPr>
+        <w:rFonts w:ascii="Symbol" w:hAnsi="Symbol" w:hint="default"/>
+      </w:rPr>
+    </w:lvl>
+    <w:lvl w:ilvl="7" w:tplc="04090003" w:tentative="1">
+      <w:start w:val="1"/>
+      <w:numFmt w:val="bullet"/>
+      <w:lvlText w:val="o"/>
+      <w:lvlJc w:val="left"/>
+      <w:pPr>
+        <w:ind w:left="6120" w:hanging="360"/>
+      </w:pPr>
+      <w:rPr>
+        <w:rFonts w:ascii="Courier New" w:hAnsi="Courier New" w:cs="Courier New" w:hint="default"/>
+      </w:rPr>
+    </w:lvl>
+    <w:lvl w:ilvl="8" w:tplc="04090005" w:tentative="1">
+      <w:start w:val="1"/>
+      <w:numFmt w:val="bullet"/>
+      <w:lvlText w:val=""/>
+      <w:lvlJc w:val="left"/>
+      <w:pPr>
+        <w:ind w:left="6840" w:hanging="360"/>
+      </w:pPr>
+      <w:rPr>
+        <w:rFonts w:ascii="Wingdings" w:hAnsi="Wingdings" w:hint="default"/>
+      </w:rPr>
+    </w:lvl>
+  </w:abstractNum>
+  <w:abstractNum w:abstractNumId="16" w15:restartNumberingAfterBreak="0">
     <w:nsid w:val="413A220E"/>
     <w:multiLevelType w:val="hybridMultilevel"/>
     <w:tmpl w:val="65ACDA12"/>
@@ -8902,7 +9257,7 @@
       </w:pPr>
     </w:lvl>
   </w:abstractNum>
-  <w:abstractNum w:abstractNumId="16" w15:restartNumberingAfterBreak="0">
+  <w:abstractNum w:abstractNumId="17" w15:restartNumberingAfterBreak="0">
     <w:nsid w:val="44FE7CAE"/>
     <w:multiLevelType w:val="hybridMultilevel"/>
     <w:tmpl w:val="C584FD36"/>
@@ -9015,7 +9370,7 @@
       </w:rPr>
     </w:lvl>
   </w:abstractNum>
-  <w:abstractNum w:abstractNumId="17" w15:restartNumberingAfterBreak="0">
+  <w:abstractNum w:abstractNumId="18" w15:restartNumberingAfterBreak="0">
     <w:nsid w:val="4CEB1F88"/>
     <w:multiLevelType w:val="hybridMultilevel"/>
     <w:tmpl w:val="D102DD5E"/>
@@ -9128,7 +9483,7 @@
       </w:pPr>
     </w:lvl>
   </w:abstractNum>
-  <w:abstractNum w:abstractNumId="18" w15:restartNumberingAfterBreak="0">
+  <w:abstractNum w:abstractNumId="19" w15:restartNumberingAfterBreak="0">
     <w:nsid w:val="4D0C7FA6"/>
     <w:multiLevelType w:val="hybridMultilevel"/>
     <w:tmpl w:val="9AB834CE"/>
@@ -9241,7 +9596,7 @@
       </w:rPr>
     </w:lvl>
   </w:abstractNum>
-  <w:abstractNum w:abstractNumId="19" w15:restartNumberingAfterBreak="0">
+  <w:abstractNum w:abstractNumId="20" w15:restartNumberingAfterBreak="0">
     <w:nsid w:val="4F3C09EE"/>
     <w:multiLevelType w:val="hybridMultilevel"/>
     <w:tmpl w:val="53126D80"/>
@@ -9354,7 +9709,7 @@
       </w:rPr>
     </w:lvl>
   </w:abstractNum>
-  <w:abstractNum w:abstractNumId="20" w15:restartNumberingAfterBreak="0">
+  <w:abstractNum w:abstractNumId="21" w15:restartNumberingAfterBreak="0">
     <w:nsid w:val="5D1B30B1"/>
     <w:multiLevelType w:val="hybridMultilevel"/>
     <w:tmpl w:val="55BEF472"/>
@@ -9467,7 +9822,7 @@
       </w:rPr>
     </w:lvl>
   </w:abstractNum>
-  <w:abstractNum w:abstractNumId="21" w15:restartNumberingAfterBreak="0">
+  <w:abstractNum w:abstractNumId="22" w15:restartNumberingAfterBreak="0">
     <w:nsid w:val="60712B53"/>
     <w:multiLevelType w:val="hybridMultilevel"/>
     <w:tmpl w:val="7D6C0798"/>
@@ -9580,7 +9935,7 @@
       </w:rPr>
     </w:lvl>
   </w:abstractNum>
-  <w:abstractNum w:abstractNumId="22" w15:restartNumberingAfterBreak="0">
+  <w:abstractNum w:abstractNumId="23" w15:restartNumberingAfterBreak="0">
     <w:nsid w:val="658C6F2B"/>
     <w:multiLevelType w:val="hybridMultilevel"/>
     <w:tmpl w:val="8272E0DC"/>
@@ -9669,7 +10024,7 @@
       </w:pPr>
     </w:lvl>
   </w:abstractNum>
-  <w:abstractNum w:abstractNumId="23" w15:restartNumberingAfterBreak="0">
+  <w:abstractNum w:abstractNumId="24" w15:restartNumberingAfterBreak="0">
     <w:nsid w:val="660759C5"/>
     <w:multiLevelType w:val="hybridMultilevel"/>
     <w:tmpl w:val="6C14DC84"/>
@@ -9809,7 +10164,7 @@
       </w:rPr>
     </w:lvl>
   </w:abstractNum>
-  <w:abstractNum w:abstractNumId="24" w15:restartNumberingAfterBreak="0">
+  <w:abstractNum w:abstractNumId="25" w15:restartNumberingAfterBreak="0">
     <w:nsid w:val="6A673A3D"/>
     <w:multiLevelType w:val="hybridMultilevel"/>
     <w:tmpl w:val="CFFC9DDA"/>
@@ -9922,7 +10277,7 @@
       </w:rPr>
     </w:lvl>
   </w:abstractNum>
-  <w:abstractNum w:abstractNumId="25" w15:restartNumberingAfterBreak="0">
+  <w:abstractNum w:abstractNumId="26" w15:restartNumberingAfterBreak="0">
     <w:nsid w:val="6A8E1407"/>
     <w:multiLevelType w:val="hybridMultilevel"/>
     <w:tmpl w:val="C908C90C"/>
@@ -10038,7 +10393,7 @@
       </w:pPr>
     </w:lvl>
   </w:abstractNum>
-  <w:abstractNum w:abstractNumId="26" w15:restartNumberingAfterBreak="0">
+  <w:abstractNum w:abstractNumId="27" w15:restartNumberingAfterBreak="0">
     <w:nsid w:val="6C066CA6"/>
     <w:multiLevelType w:val="hybridMultilevel"/>
     <w:tmpl w:val="E564D94A"/>
@@ -10127,7 +10482,7 @@
       </w:pPr>
     </w:lvl>
   </w:abstractNum>
-  <w:abstractNum w:abstractNumId="27" w15:restartNumberingAfterBreak="0">
+  <w:abstractNum w:abstractNumId="28" w15:restartNumberingAfterBreak="0">
     <w:nsid w:val="6F112CAA"/>
     <w:multiLevelType w:val="hybridMultilevel"/>
     <w:tmpl w:val="44F6E586"/>
@@ -10213,7 +10568,7 @@
       </w:pPr>
     </w:lvl>
   </w:abstractNum>
-  <w:abstractNum w:abstractNumId="28" w15:restartNumberingAfterBreak="0">
+  <w:abstractNum w:abstractNumId="29" w15:restartNumberingAfterBreak="0">
     <w:nsid w:val="72945D88"/>
     <w:multiLevelType w:val="hybridMultilevel"/>
     <w:tmpl w:val="CD10575E"/>
@@ -10353,7 +10708,7 @@
       </w:rPr>
     </w:lvl>
   </w:abstractNum>
-  <w:abstractNum w:abstractNumId="29" w15:restartNumberingAfterBreak="0">
+  <w:abstractNum w:abstractNumId="30" w15:restartNumberingAfterBreak="0">
     <w:nsid w:val="76E62565"/>
     <w:multiLevelType w:val="hybridMultilevel"/>
     <w:tmpl w:val="AAF27714"/>
@@ -10466,7 +10821,7 @@
       </w:pPr>
     </w:lvl>
   </w:abstractNum>
-  <w:abstractNum w:abstractNumId="30" w15:restartNumberingAfterBreak="0">
+  <w:abstractNum w:abstractNumId="31" w15:restartNumberingAfterBreak="0">
     <w:nsid w:val="78AD535B"/>
     <w:multiLevelType w:val="hybridMultilevel"/>
     <w:tmpl w:val="DD6E6DFC"/>
@@ -10552,7 +10907,7 @@
       </w:pPr>
     </w:lvl>
   </w:abstractNum>
-  <w:abstractNum w:abstractNumId="31" w15:restartNumberingAfterBreak="0">
+  <w:abstractNum w:abstractNumId="32" w15:restartNumberingAfterBreak="0">
     <w:nsid w:val="7AB54EFD"/>
     <w:multiLevelType w:val="hybridMultilevel"/>
     <w:tmpl w:val="2C3EAF78"/>
@@ -10665,7 +11020,7 @@
       </w:rPr>
     </w:lvl>
   </w:abstractNum>
-  <w:abstractNum w:abstractNumId="32" w15:restartNumberingAfterBreak="0">
+  <w:abstractNum w:abstractNumId="33" w15:restartNumberingAfterBreak="0">
     <w:nsid w:val="7FEF4E83"/>
     <w:multiLevelType w:val="hybridMultilevel"/>
     <w:tmpl w:val="CD780310"/>
@@ -10785,10 +11140,10 @@
     <w:abstractNumId w:val="10"/>
   </w:num>
   <w:num w:numId="2">
-    <w:abstractNumId w:val="20"/>
+    <w:abstractNumId w:val="21"/>
   </w:num>
   <w:num w:numId="3">
-    <w:abstractNumId w:val="19"/>
+    <w:abstractNumId w:val="20"/>
   </w:num>
   <w:num w:numId="4">
     <w:abstractNumId w:val="4"/>
@@ -10797,16 +11152,16 @@
     <w:abstractNumId w:val="7"/>
   </w:num>
   <w:num w:numId="6">
-    <w:abstractNumId w:val="29"/>
+    <w:abstractNumId w:val="30"/>
   </w:num>
   <w:num w:numId="7">
-    <w:abstractNumId w:val="17"/>
+    <w:abstractNumId w:val="18"/>
   </w:num>
   <w:num w:numId="8">
-    <w:abstractNumId w:val="32"/>
+    <w:abstractNumId w:val="33"/>
   </w:num>
   <w:num w:numId="9">
-    <w:abstractNumId w:val="25"/>
+    <w:abstractNumId w:val="26"/>
   </w:num>
   <w:num w:numId="10">
     <w:abstractNumId w:val="3"/>
@@ -10815,28 +11170,28 @@
     <w:abstractNumId w:val="1"/>
   </w:num>
   <w:num w:numId="12">
-    <w:abstractNumId w:val="28"/>
+    <w:abstractNumId w:val="29"/>
   </w:num>
   <w:num w:numId="13">
     <w:abstractNumId w:val="5"/>
   </w:num>
   <w:num w:numId="14">
-    <w:abstractNumId w:val="23"/>
+    <w:abstractNumId w:val="24"/>
   </w:num>
   <w:num w:numId="15">
     <w:abstractNumId w:val="14"/>
   </w:num>
   <w:num w:numId="16">
-    <w:abstractNumId w:val="24"/>
+    <w:abstractNumId w:val="25"/>
   </w:num>
   <w:num w:numId="17">
     <w:abstractNumId w:val="9"/>
   </w:num>
   <w:num w:numId="18">
-    <w:abstractNumId w:val="27"/>
+    <w:abstractNumId w:val="28"/>
   </w:num>
   <w:num w:numId="19">
-    <w:abstractNumId w:val="22"/>
+    <w:abstractNumId w:val="23"/>
   </w:num>
   <w:num w:numId="20">
     <w:abstractNumId w:val="11"/>
@@ -10848,28 +11203,28 @@
     <w:abstractNumId w:val="0"/>
   </w:num>
   <w:num w:numId="23">
-    <w:abstractNumId w:val="30"/>
+    <w:abstractNumId w:val="31"/>
   </w:num>
   <w:num w:numId="24">
-    <w:abstractNumId w:val="15"/>
+    <w:abstractNumId w:val="16"/>
   </w:num>
   <w:num w:numId="25">
     <w:abstractNumId w:val="6"/>
   </w:num>
   <w:num w:numId="26">
-    <w:abstractNumId w:val="21"/>
+    <w:abstractNumId w:val="22"/>
   </w:num>
   <w:num w:numId="27">
-    <w:abstractNumId w:val="26"/>
+    <w:abstractNumId w:val="27"/>
   </w:num>
   <w:num w:numId="28">
-    <w:abstractNumId w:val="18"/>
+    <w:abstractNumId w:val="19"/>
   </w:num>
   <w:num w:numId="29">
     <w:abstractNumId w:val="8"/>
   </w:num>
   <w:num w:numId="30">
-    <w:abstractNumId w:val="31"/>
+    <w:abstractNumId w:val="32"/>
   </w:num>
   <w:num w:numId="31">
     <w:abstractNumId w:val="2"/>
@@ -10878,7 +11233,10 @@
     <w:abstractNumId w:val="12"/>
   </w:num>
   <w:num w:numId="33">
-    <w:abstractNumId w:val="16"/>
+    <w:abstractNumId w:val="17"/>
+  </w:num>
+  <w:num w:numId="34">
+    <w:abstractNumId w:val="15"/>
   </w:num>
   <w:numIdMacAtCleanup w:val="13"/>
 </w:numbering>
@@ -12183,7 +12541,7 @@
 </file>
 
 <file path=customXml/itemProps1.xml><?xml version="1.0" encoding="utf-8"?>
-<ds:datastoreItem xmlns:ds="http://schemas.openxmlformats.org/officeDocument/2006/customXml" ds:itemID="{7936C5C7-2939-AE41-9277-F20FDA60EDBF}">
+<ds:datastoreItem xmlns:ds="http://schemas.openxmlformats.org/officeDocument/2006/customXml" ds:itemID="{643E161E-D0A2-8B4C-8EE4-B07FF8078B07}">
   <ds:schemaRefs>
     <ds:schemaRef ds:uri="http://schemas.openxmlformats.org/officeDocument/2006/bibliography"/>
   </ds:schemaRefs>

</xml_diff>